<commit_message>
Updated Liberal and Conservative notebooks. Updated report. Added Sentiment Analysis notebook.
</commit_message>
<xml_diff>
--- a/Political Sentiment Analysis via Webscraping and NLP.docx
+++ b/Political Sentiment Analysis via Webscraping and NLP.docx
@@ -248,7 +248,13 @@
                               <w:jc w:val="right"/>
                             </w:pPr>
                             <w:r>
-                              <w:t>DS Tools 1 – Fall 2020</w:t>
+                              <w:t xml:space="preserve">DS Tools 1 – </w:t>
+                            </w:r>
+                            <w:r>
+                              <w:t>Summer</w:t>
+                            </w:r>
+                            <w:r>
+                              <w:t xml:space="preserve"> 2020</w:t>
                             </w:r>
                           </w:p>
                         </w:txbxContent>
@@ -278,7 +284,13 @@
                         <w:jc w:val="right"/>
                       </w:pPr>
                       <w:r>
-                        <w:t>DS Tools 1 – Fall 2020</w:t>
+                        <w:t xml:space="preserve">DS Tools 1 – </w:t>
+                      </w:r>
+                      <w:r>
+                        <w:t>Summer</w:t>
+                      </w:r>
+                      <w:r>
+                        <w:t xml:space="preserve"> 2020</w:t>
                       </w:r>
                     </w:p>
                   </w:txbxContent>
@@ -956,7 +968,19 @@
         </w:numPr>
       </w:pPr>
       <w:r>
-        <w:t>Collection of “buzz words” from two popular politically aligned subreddits - /r/Liberal and /r/Conservative</w:t>
+        <w:t xml:space="preserve">Collection of </w:t>
+      </w:r>
+      <w:r>
+        <w:t>buzzwords</w:t>
+      </w:r>
+      <w:r>
+        <w:t xml:space="preserve"> from two popular politically</w:t>
+      </w:r>
+      <w:r>
+        <w:t>-</w:t>
+      </w:r>
+      <w:r>
+        <w:t>aligned subreddits - /r/Liberal and /r/Conservative</w:t>
       </w:r>
     </w:p>
     <w:p>
@@ -968,15 +992,13 @@
         </w:numPr>
       </w:pPr>
       <w:r>
-        <w:t xml:space="preserve">Store 1,000 headlines from each subreddit using the Python </w:t>
-      </w:r>
-      <w:proofErr w:type="spellStart"/>
-      <w:r>
-        <w:t>praw</w:t>
-      </w:r>
-      <w:proofErr w:type="spellEnd"/>
-      <w:r>
-        <w:t xml:space="preserve"> library</w:t>
+        <w:t xml:space="preserve">Store </w:t>
+      </w:r>
+      <w:r>
+        <w:t>~</w:t>
+      </w:r>
+      <w:r>
+        <w:t>1,000 headlines from each subreddit using the Python praw library</w:t>
       </w:r>
     </w:p>
     <w:p>
@@ -1012,7 +1034,40 @@
         </w:numPr>
       </w:pPr>
       <w:r>
-        <w:t>Identifying the top 5 unique “buzz words” for each political ideology based on usage frequency</w:t>
+        <w:t xml:space="preserve">Identifying the top 5 unique </w:t>
+      </w:r>
+      <w:r>
+        <w:t>buzzwords</w:t>
+      </w:r>
+      <w:r>
+        <w:t xml:space="preserve"> for each political ideology based on usage frequency</w:t>
+      </w:r>
+      <w:r>
+        <w:t xml:space="preserve"> and domain knowledge</w:t>
+      </w:r>
+    </w:p>
+    <w:p>
+      <w:pPr>
+        <w:pStyle w:val="ListParagraph"/>
+        <w:numPr>
+          <w:ilvl w:val="2"/>
+          <w:numId w:val="1"/>
+        </w:numPr>
+      </w:pPr>
+      <w:r>
+        <w:t>Domain knowledge helps to eliminate shared buzzwords between the subreddits and helps to tailor retrieved Tweets to more likely align with political sentiment</w:t>
+      </w:r>
+    </w:p>
+    <w:p>
+      <w:pPr>
+        <w:pStyle w:val="ListParagraph"/>
+        <w:numPr>
+          <w:ilvl w:val="1"/>
+          <w:numId w:val="1"/>
+        </w:numPr>
+      </w:pPr>
+      <w:r>
+        <w:t>Create word cloud visualizations using the Python “wordcloud” package and matplotlib</w:t>
       </w:r>
     </w:p>
     <w:p>
@@ -1024,7 +1079,31 @@
         </w:numPr>
       </w:pPr>
       <w:r>
-        <w:t>Webscraping Tweet data by searching Twitter for the words identified in Step 1</w:t>
+        <w:t>Mining</w:t>
+      </w:r>
+      <w:r>
+        <w:t xml:space="preserve"> Tweet data by </w:t>
+      </w:r>
+      <w:r>
+        <w:t>using</w:t>
+      </w:r>
+      <w:r>
+        <w:t xml:space="preserve"> Twitter </w:t>
+      </w:r>
+      <w:r>
+        <w:t xml:space="preserve">API to return Tweets containing </w:t>
+      </w:r>
+      <w:r>
+        <w:t xml:space="preserve">the </w:t>
+      </w:r>
+      <w:r>
+        <w:t xml:space="preserve">topics </w:t>
+      </w:r>
+      <w:r>
+        <w:t xml:space="preserve">(10 total) </w:t>
+      </w:r>
+      <w:r>
+        <w:t>identified in Step 1</w:t>
       </w:r>
     </w:p>
     <w:p>
@@ -1039,25 +1118,37 @@
         <w:t xml:space="preserve">Extracting Tweet text and removing certain </w:t>
       </w:r>
       <w:r>
-        <w:t xml:space="preserve">types of irrelevant information </w:t>
-      </w:r>
-      <w:r>
-        <w:t>(</w:t>
-      </w:r>
-      <w:proofErr w:type="spellStart"/>
-      <w:r>
-        <w:t>eg.</w:t>
-      </w:r>
-      <w:proofErr w:type="spellEnd"/>
-      <w:r>
-        <w:t xml:space="preserve"> e</w:t>
-      </w:r>
-      <w:r>
-        <w:t>mojis, special characters, extra blank spaces</w:t>
-      </w:r>
-      <w:r>
-        <w:t>)</w:t>
-      </w:r>
+        <w:t>types of irrelevant information</w:t>
+      </w:r>
+    </w:p>
+    <w:p>
+      <w:pPr>
+        <w:pStyle w:val="ListParagraph"/>
+        <w:numPr>
+          <w:ilvl w:val="2"/>
+          <w:numId w:val="1"/>
+        </w:numPr>
+      </w:pPr>
+      <w:r>
+        <w:rPr>
+          <w:highlight w:val="yellow"/>
+        </w:rPr>
+        <w:t>(insert info about the specifics of the clean_tweets() function)</w:t>
+      </w:r>
+    </w:p>
+    <w:p>
+      <w:pPr>
+        <w:pStyle w:val="ListParagraph"/>
+        <w:numPr>
+          <w:ilvl w:val="1"/>
+          <w:numId w:val="1"/>
+        </w:numPr>
+      </w:pPr>
+      <w:r>
+        <w:t>Create word cloud visualizations using the Python “wordcloud” package and matplotlib</w:t>
+      </w:r>
+      <w:bookmarkStart w:id="0" w:name="_GoBack"/>
+      <w:bookmarkEnd w:id="0"/>
     </w:p>
     <w:p>
       <w:pPr>
@@ -1068,6 +1159,18 @@
         </w:numPr>
       </w:pPr>
       <w:r>
+        <w:t xml:space="preserve">Generating </w:t>
+      </w:r>
+    </w:p>
+    <w:p>
+      <w:pPr>
+        <w:pStyle w:val="ListParagraph"/>
+        <w:numPr>
+          <w:ilvl w:val="0"/>
+          <w:numId w:val="1"/>
+        </w:numPr>
+      </w:pPr>
+      <w:r>
         <w:t>Training a Sentiment Analysis model using the cleaned data</w:t>
       </w:r>
     </w:p>
@@ -1082,26 +1185,11 @@
       <w:r>
         <w:t>Employing (</w:t>
       </w:r>
-      <w:commentRangeStart w:id="0"/>
       <w:r>
         <w:rPr>
           <w:highlight w:val="yellow"/>
         </w:rPr>
-        <w:t>Python library</w:t>
-      </w:r>
-      <w:commentRangeEnd w:id="0"/>
-      <w:r>
-        <w:rPr>
-          <w:rStyle w:val="CommentReference"/>
-          <w:highlight w:val="yellow"/>
-        </w:rPr>
-        <w:commentReference w:id="0"/>
-      </w:r>
-      <w:r>
-        <w:rPr>
-          <w:highlight w:val="yellow"/>
-        </w:rPr>
-        <w:t xml:space="preserve"> or web application</w:t>
+        <w:t>Python library or web application</w:t>
       </w:r>
       <w:r>
         <w:t>) and manually tagging a set of x tweets in order to train the model to make future predictions</w:t>
@@ -1116,7 +1204,13 @@
         </w:numPr>
       </w:pPr>
       <w:r>
-        <w:t>Graphically visualizing overall sentiment of the “buzz words” identified based on model performance</w:t>
+        <w:t xml:space="preserve">Graphically visualizing overall sentiment of the </w:t>
+      </w:r>
+      <w:r>
+        <w:t>buzzwords</w:t>
+      </w:r>
+      <w:r>
+        <w:t xml:space="preserve"> identified based on model performance</w:t>
       </w:r>
     </w:p>
     <w:p>
@@ -1228,16 +1322,8 @@
           <w:numId w:val="2"/>
         </w:numPr>
       </w:pPr>
-      <w:commentRangeStart w:id="1"/>
       <w:r>
         <w:t>Retweet count</w:t>
-      </w:r>
-      <w:commentRangeEnd w:id="1"/>
-      <w:r>
-        <w:rPr>
-          <w:rStyle w:val="CommentReference"/>
-        </w:rPr>
-        <w:commentReference w:id="1"/>
       </w:r>
     </w:p>
     <w:p/>
@@ -1251,6 +1337,7 @@
         </w:rPr>
       </w:pPr>
       <w:r>
+        <w:lastRenderedPageBreak/>
         <w:br w:type="page"/>
       </w:r>
     </w:p>
@@ -1265,7 +1352,13 @@
     </w:p>
     <w:p>
       <w:r>
-        <w:t>Can we make a prediction about the November 2020 election based on sentiment analysis of Twitter data containing “buzz words” specific to both liberal and conservative messaging boards/platforms? As briefly aforementioned in the Data Set and Motivation section, the input data necessary to answer this question comes in the form of Tweet text, and the output is a visualizing of overall sentiment of the buzzwords identified from the subreddit webscraping.</w:t>
+        <w:t xml:space="preserve">Can we make a prediction about the November 2020 election based on sentiment analysis of Twitter data containing </w:t>
+      </w:r>
+      <w:r>
+        <w:t>buzzwords</w:t>
+      </w:r>
+      <w:r>
+        <w:t xml:space="preserve"> specific to both liberal and conservative messaging boards/platforms? As briefly aforementioned in the Data Set and Motivation section, the input data necessary to answer this question comes in the form of Tweet text, and the output is a visualizing of overall sentiment of the buzzwords identified from the subreddit webscraping.</w:t>
       </w:r>
     </w:p>
     <w:p/>
@@ -1335,25 +1428,9 @@
     </w:p>
     <w:p>
       <w:r>
-        <w:t>All forays into NLP begin with cleaning of the text data; including processes such as tokenization, stemming/lemmatizing, removal of stop words/accessory data (</w:t>
-      </w:r>
-      <w:proofErr w:type="spellStart"/>
-      <w:r>
-        <w:t>eg.</w:t>
-      </w:r>
-      <w:proofErr w:type="spellEnd"/>
-      <w:r>
-        <w:t xml:space="preserve"> excess blanks, emojis, etc.), and others. For this specific project, the </w:t>
-      </w:r>
-      <w:proofErr w:type="spellStart"/>
-      <w:r>
-        <w:t>praw</w:t>
-      </w:r>
-      <w:proofErr w:type="spellEnd"/>
-      <w:r>
-        <w:t xml:space="preserve"> library (</w:t>
-      </w:r>
-      <w:hyperlink r:id="rId11" w:history="1">
+        <w:t>All forays into NLP begin with cleaning of the text data; including processes such as tokenization, stemming/lemmatizing, removal of stop words/accessory data (eg. excess blanks, emojis, etc.), and others. For this specific project, the praw library (</w:t>
+      </w:r>
+      <w:hyperlink r:id="rId8" w:history="1">
         <w:r>
           <w:rPr>
             <w:rStyle w:val="Hyperlink"/>
@@ -1362,15 +1439,13 @@
         </w:r>
       </w:hyperlink>
       <w:r>
-        <w:t xml:space="preserve">) was employed in combination with the </w:t>
-      </w:r>
-      <w:proofErr w:type="spellStart"/>
-      <w:r>
-        <w:t>nltk</w:t>
-      </w:r>
-      <w:proofErr w:type="spellEnd"/>
-      <w:r>
-        <w:t xml:space="preserve"> library to extract meaningful “buzz words” from Reddit headlines. </w:t>
+        <w:t xml:space="preserve">) was employed in combination with the nltk library to extract meaningful </w:t>
+      </w:r>
+      <w:r>
+        <w:t>buzzwords</w:t>
+      </w:r>
+      <w:r>
+        <w:t xml:space="preserve"> from Reddit headlines. </w:t>
       </w:r>
       <w:r>
         <w:rPr>
@@ -1391,15 +1466,7 @@
     </w:p>
     <w:p>
       <w:r>
-        <w:t>Missing data (</w:t>
-      </w:r>
-      <w:proofErr w:type="spellStart"/>
-      <w:r>
-        <w:t>NaNs</w:t>
-      </w:r>
-      <w:proofErr w:type="spellEnd"/>
-      <w:r>
-        <w:t xml:space="preserve">/nulls) </w:t>
+        <w:t xml:space="preserve">Missing data (NaNs/nulls) </w:t>
       </w:r>
       <w:r>
         <w:t>was</w:t>
@@ -1423,18 +1490,16 @@
     </w:p>
     <w:p>
       <w:r>
-        <w:t xml:space="preserve">The words returned from the list of 1,000 headlines (per subreddit) were combined into a total list of words, stop words were removed (using the Python </w:t>
-      </w:r>
-      <w:proofErr w:type="spellStart"/>
-      <w:r>
-        <w:t>nltk</w:t>
-      </w:r>
-      <w:proofErr w:type="spellEnd"/>
-      <w:r>
-        <w:t xml:space="preserve"> library), and a dictionary of counts was created showing the most frequently-used words from /r/Liberal and /r/Conservative. </w:t>
-      </w:r>
-      <w:r>
-        <w:t xml:space="preserve">From there, 10 unique “buzz words” were identified (5 for each subreddit) and subsequently used to scrape Twitter data. </w:t>
+        <w:t xml:space="preserve">The words returned from the list of 1,000 headlines (per subreddit) were combined into a total list of words, stop words were removed (using the Python nltk library), and a dictionary of counts was created showing the most frequently-used words from /r/Liberal and /r/Conservative. </w:t>
+      </w:r>
+      <w:r>
+        <w:t xml:space="preserve">From there, 10 unique </w:t>
+      </w:r>
+      <w:r>
+        <w:t>buzzwords</w:t>
+      </w:r>
+      <w:r>
+        <w:t xml:space="preserve"> were identified (5 for each subreddit) and subsequently used to scrape Twitter data. </w:t>
       </w:r>
       <w:r>
         <w:rPr>
@@ -1469,7 +1534,13 @@
     </w:p>
     <w:p>
       <w:r>
-        <w:t>A graph of overall sentiment relative to the “buzz words” identified is presented below.</w:t>
+        <w:t xml:space="preserve">A graph of overall sentiment relative to the </w:t>
+      </w:r>
+      <w:r>
+        <w:t>buzzwords</w:t>
+      </w:r>
+      <w:r>
+        <w:t xml:space="preserve"> identified is presented below.</w:t>
       </w:r>
     </w:p>
     <w:p/>
@@ -1544,12 +1615,7 @@
         <w:t>I would need to see our completed analysis in order to complete this section</w:t>
       </w:r>
       <w:r>
-        <w:t>. I get the feeling some issues we’re definitely going to have would be dealing with things like emojis/blanks/etc. However, if we opt to use the Monkey Learn app, those issues (and all other issues) get taken care of automati</w:t>
-      </w:r>
-      <w:bookmarkStart w:id="2" w:name="_GoBack"/>
-      <w:bookmarkEnd w:id="2"/>
-      <w:r>
-        <w:t>cally.</w:t>
+        <w:t>. I get the feeling some issues we’re definitely going to have would be dealing with things like emojis/blanks/etc. However, if we opt to use the Monkey Learn app, those issues (and all other issues) get taken care of automatically.</w:t>
       </w:r>
     </w:p>
     <w:p/>
@@ -1591,20 +1657,9 @@
         <w:pStyle w:val="Title"/>
         <w:jc w:val="center"/>
       </w:pPr>
-      <w:commentRangeStart w:id="3"/>
       <w:r>
         <w:lastRenderedPageBreak/>
         <w:t>Works Cited</w:t>
-      </w:r>
-      <w:commentRangeEnd w:id="3"/>
-      <w:r>
-        <w:rPr>
-          <w:rStyle w:val="CommentReference"/>
-          <w:rFonts w:asciiTheme="minorHAnsi" w:eastAsiaTheme="minorHAnsi" w:hAnsiTheme="minorHAnsi" w:cstheme="minorBidi"/>
-          <w:spacing w:val="0"/>
-          <w:kern w:val="0"/>
-        </w:rPr>
-        <w:commentReference w:id="3"/>
       </w:r>
     </w:p>
     <w:p/>
@@ -1644,21 +1699,12 @@
         </w:rPr>
         <w:t xml:space="preserve">Pascual, Federico, et al. “Twitter Sentiment Analysis with Machine Learning.” </w:t>
       </w:r>
-      <w:proofErr w:type="spellStart"/>
       <w:r>
         <w:rPr>
           <w:rFonts w:ascii="Times New Roman" w:hAnsi="Times New Roman"/>
           <w:i/>
         </w:rPr>
-        <w:t>MonkeyLearn</w:t>
-      </w:r>
-      <w:proofErr w:type="spellEnd"/>
-      <w:r>
-        <w:rPr>
-          <w:rFonts w:ascii="Times New Roman" w:hAnsi="Times New Roman"/>
-          <w:i/>
-        </w:rPr>
-        <w:t xml:space="preserve"> Blog</w:t>
+        <w:t>MonkeyLearn Blog</w:t>
       </w:r>
       <w:r>
         <w:rPr>
@@ -1703,101 +1749,6 @@
     </w:sectPr>
   </w:body>
 </w:document>
-</file>
-
-<file path=word/comments.xml><?xml version="1.0" encoding="utf-8"?>
-<w:comments xmlns:wpc="http://schemas.microsoft.com/office/word/2010/wordprocessingCanvas" xmlns:cx="http://schemas.microsoft.com/office/drawing/2014/chartex" xmlns:cx1="http://schemas.microsoft.com/office/drawing/2015/9/8/chartex" xmlns:cx2="http://schemas.microsoft.com/office/drawing/2015/10/21/chartex" xmlns:cx3="http://schemas.microsoft.com/office/drawing/2016/5/9/chartex" xmlns:cx4="http://schemas.microsoft.com/office/drawing/2016/5/10/chartex" xmlns:cx5="http://schemas.microsoft.com/office/drawing/2016/5/11/chartex" xmlns:cx6="http://schemas.microsoft.com/office/drawing/2016/5/12/chartex" xmlns:cx7="http://schemas.microsoft.com/office/drawing/2016/5/13/chartex" xmlns:cx8="http://schemas.microsoft.com/office/drawing/2016/5/14/chartex" xmlns:mc="http://schemas.openxmlformats.org/markup-compatibility/2006" xmlns:aink="http://schemas.microsoft.com/office/drawing/2016/ink" xmlns:am3d="http://schemas.microsoft.com/office/drawing/2017/model3d" xmlns:o="urn:schemas-microsoft-com:office:office" xmlns:r="http://schemas.openxmlformats.org/officeDocument/2006/relationships" xmlns:m="http://schemas.openxmlformats.org/officeDocument/2006/math" xmlns:v="urn:schemas-microsoft-com:vml" xmlns:wp14="http://schemas.microsoft.com/office/word/2010/wordprocessingDrawing" xmlns:wp="http://schemas.openxmlformats.org/drawingml/2006/wordprocessingDrawing" xmlns:w10="urn:schemas-microsoft-com:office:word" xmlns:w="http://schemas.openxmlformats.org/wordprocessingml/2006/main" xmlns:w14="http://schemas.microsoft.com/office/word/2010/wordml" xmlns:w15="http://schemas.microsoft.com/office/word/2012/wordml" xmlns:w16cid="http://schemas.microsoft.com/office/word/2016/wordml/cid" xmlns:w16se="http://schemas.microsoft.com/office/word/2015/wordml/symex" xmlns:wpg="http://schemas.microsoft.com/office/word/2010/wordprocessingGroup" xmlns:wpi="http://schemas.microsoft.com/office/word/2010/wordprocessingInk" xmlns:wne="http://schemas.microsoft.com/office/word/2006/wordml" xmlns:wps="http://schemas.microsoft.com/office/word/2010/wordprocessingShape" mc:Ignorable="w14 w15 w16se w16cid wp14">
-  <w:comment w:id="0" w:author="Sameer Patel" w:date="2020-08-17T04:05:00Z" w:initials="SP">
-    <w:p>
-      <w:pPr>
-        <w:pStyle w:val="CommentText"/>
-      </w:pPr>
-      <w:r>
-        <w:rPr>
-          <w:rStyle w:val="CommentReference"/>
-        </w:rPr>
-        <w:annotationRef/>
-      </w:r>
-      <w:r>
-        <w:t>Several exist that basically do the entire analysis for us – I looked into Monkey Learn for sentiment analysis of twitter data and it seems like a pretty good option (unless of course you guys have another one in mind)</w:t>
-      </w:r>
-    </w:p>
-    <w:p>
-      <w:pPr>
-        <w:pStyle w:val="CommentText"/>
-      </w:pPr>
-    </w:p>
-    <w:p>
-      <w:pPr>
-        <w:pStyle w:val="CommentText"/>
-      </w:pPr>
-      <w:hyperlink r:id="rId1" w:history="1">
-        <w:r>
-          <w:rPr>
-            <w:rStyle w:val="Hyperlink"/>
-          </w:rPr>
-          <w:t>https://monkeylearn.com/blog/sentiment-analysis-of-twitter/</w:t>
-        </w:r>
-      </w:hyperlink>
-    </w:p>
-  </w:comment>
-  <w:comment w:id="1" w:author="Sameer Patel" w:date="2020-08-17T04:16:00Z" w:initials="SP">
-    <w:p>
-      <w:pPr>
-        <w:pStyle w:val="CommentText"/>
-      </w:pPr>
-      <w:r>
-        <w:rPr>
-          <w:rStyle w:val="CommentReference"/>
-        </w:rPr>
-        <w:annotationRef/>
-      </w:r>
-      <w:r>
-        <w:t>Maybe there’s a way we can add “weights” to our sentiment analysis based on how popular the tweet was? Might be overcomplicating things a bit though.</w:t>
-      </w:r>
-    </w:p>
-  </w:comment>
-  <w:comment w:id="3" w:author="Sameer Patel" w:date="2020-08-17T05:06:00Z" w:initials="SP">
-    <w:p>
-      <w:pPr>
-        <w:pStyle w:val="CommentText"/>
-      </w:pPr>
-      <w:r>
-        <w:rPr>
-          <w:rStyle w:val="CommentReference"/>
-        </w:rPr>
-        <w:annotationRef/>
-      </w:r>
-      <w:r>
-        <w:t xml:space="preserve">These are just the ones I used. If you guys have others, drop the links in Discord and I’ll add them to my </w:t>
-      </w:r>
-      <w:proofErr w:type="spellStart"/>
-      <w:r>
-        <w:t>EasyBib</w:t>
-      </w:r>
-      <w:proofErr w:type="spellEnd"/>
-      <w:r>
-        <w:t xml:space="preserve"> project and re-paste this table.</w:t>
-      </w:r>
-    </w:p>
-  </w:comment>
-</w:comments>
-</file>
-
-<file path=word/commentsExtended.xml><?xml version="1.0" encoding="utf-8"?>
-<w15:commentsEx xmlns:wpc="http://schemas.microsoft.com/office/word/2010/wordprocessingCanvas" xmlns:cx="http://schemas.microsoft.com/office/drawing/2014/chartex" xmlns:cx1="http://schemas.microsoft.com/office/drawing/2015/9/8/chartex" xmlns:cx2="http://schemas.microsoft.com/office/drawing/2015/10/21/chartex" xmlns:cx3="http://schemas.microsoft.com/office/drawing/2016/5/9/chartex" xmlns:cx4="http://schemas.microsoft.com/office/drawing/2016/5/10/chartex" xmlns:cx5="http://schemas.microsoft.com/office/drawing/2016/5/11/chartex" xmlns:cx6="http://schemas.microsoft.com/office/drawing/2016/5/12/chartex" xmlns:cx7="http://schemas.microsoft.com/office/drawing/2016/5/13/chartex" xmlns:cx8="http://schemas.microsoft.com/office/drawing/2016/5/14/chartex" xmlns:mc="http://schemas.openxmlformats.org/markup-compatibility/2006" xmlns:aink="http://schemas.microsoft.com/office/drawing/2016/ink" xmlns:am3d="http://schemas.microsoft.com/office/drawing/2017/model3d" xmlns:o="urn:schemas-microsoft-com:office:office" xmlns:r="http://schemas.openxmlformats.org/officeDocument/2006/relationships" xmlns:m="http://schemas.openxmlformats.org/officeDocument/2006/math" xmlns:v="urn:schemas-microsoft-com:vml" xmlns:wp14="http://schemas.microsoft.com/office/word/2010/wordprocessingDrawing" xmlns:wp="http://schemas.openxmlformats.org/drawingml/2006/wordprocessingDrawing" xmlns:w10="urn:schemas-microsoft-com:office:word" xmlns:w="http://schemas.openxmlformats.org/wordprocessingml/2006/main" xmlns:w14="http://schemas.microsoft.com/office/word/2010/wordml" xmlns:w15="http://schemas.microsoft.com/office/word/2012/wordml" xmlns:w16cid="http://schemas.microsoft.com/office/word/2016/wordml/cid" xmlns:w16se="http://schemas.microsoft.com/office/word/2015/wordml/symex" xmlns:wpg="http://schemas.microsoft.com/office/word/2010/wordprocessingGroup" xmlns:wpi="http://schemas.microsoft.com/office/word/2010/wordprocessingInk" xmlns:wne="http://schemas.microsoft.com/office/word/2006/wordml" xmlns:wps="http://schemas.microsoft.com/office/word/2010/wordprocessingShape" mc:Ignorable="w14 w15 w16se w16cid wp14">
-  <w15:commentEx w15:paraId="7D24866C" w15:done="0"/>
-  <w15:commentEx w15:paraId="0EB9E9E0" w15:done="0"/>
-  <w15:commentEx w15:paraId="5A0EC4A0" w15:done="0"/>
-</w15:commentsEx>
-</file>
-
-<file path=word/commentsIds.xml><?xml version="1.0" encoding="utf-8"?>
-<w16cid:commentsIds xmlns:wpc="http://schemas.microsoft.com/office/word/2010/wordprocessingCanvas" xmlns:cx="http://schemas.microsoft.com/office/drawing/2014/chartex" xmlns:cx1="http://schemas.microsoft.com/office/drawing/2015/9/8/chartex" xmlns:cx2="http://schemas.microsoft.com/office/drawing/2015/10/21/chartex" xmlns:cx3="http://schemas.microsoft.com/office/drawing/2016/5/9/chartex" xmlns:cx4="http://schemas.microsoft.com/office/drawing/2016/5/10/chartex" xmlns:cx5="http://schemas.microsoft.com/office/drawing/2016/5/11/chartex" xmlns:cx6="http://schemas.microsoft.com/office/drawing/2016/5/12/chartex" xmlns:cx7="http://schemas.microsoft.com/office/drawing/2016/5/13/chartex" xmlns:cx8="http://schemas.microsoft.com/office/drawing/2016/5/14/chartex" xmlns:mc="http://schemas.openxmlformats.org/markup-compatibility/2006" xmlns:aink="http://schemas.microsoft.com/office/drawing/2016/ink" xmlns:am3d="http://schemas.microsoft.com/office/drawing/2017/model3d" xmlns:o="urn:schemas-microsoft-com:office:office" xmlns:r="http://schemas.openxmlformats.org/officeDocument/2006/relationships" xmlns:m="http://schemas.openxmlformats.org/officeDocument/2006/math" xmlns:v="urn:schemas-microsoft-com:vml" xmlns:wp14="http://schemas.microsoft.com/office/word/2010/wordprocessingDrawing" xmlns:wp="http://schemas.openxmlformats.org/drawingml/2006/wordprocessingDrawing" xmlns:w10="urn:schemas-microsoft-com:office:word" xmlns:w="http://schemas.openxmlformats.org/wordprocessingml/2006/main" xmlns:w14="http://schemas.microsoft.com/office/word/2010/wordml" xmlns:w15="http://schemas.microsoft.com/office/word/2012/wordml" xmlns:w16cid="http://schemas.microsoft.com/office/word/2016/wordml/cid" xmlns:w16se="http://schemas.microsoft.com/office/word/2015/wordml/symex" xmlns:wpg="http://schemas.microsoft.com/office/word/2010/wordprocessingGroup" xmlns:wpi="http://schemas.microsoft.com/office/word/2010/wordprocessingInk" xmlns:wne="http://schemas.microsoft.com/office/word/2006/wordml" xmlns:wps="http://schemas.microsoft.com/office/word/2010/wordprocessingShape" mc:Ignorable="w14 w15 w16se w16cid wp14">
-  <w16cid:commentId w16cid:paraId="7D24866C" w16cid:durableId="22E4808B"/>
-  <w16cid:commentId w16cid:paraId="0EB9E9E0" w16cid:durableId="22E48333"/>
-  <w16cid:commentId w16cid:paraId="5A0EC4A0" w16cid:durableId="22E48EF0"/>
-</w16cid:commentsIds>
 </file>
 
 <file path=word/numbering.xml><?xml version="1.0" encoding="utf-8"?>
@@ -2124,14 +2075,6 @@
     <w:abstractNumId w:val="2"/>
   </w:num>
 </w:numbering>
-</file>
-
-<file path=word/people.xml><?xml version="1.0" encoding="utf-8"?>
-<w15:people xmlns:wpc="http://schemas.microsoft.com/office/word/2010/wordprocessingCanvas" xmlns:cx="http://schemas.microsoft.com/office/drawing/2014/chartex" xmlns:cx1="http://schemas.microsoft.com/office/drawing/2015/9/8/chartex" xmlns:cx2="http://schemas.microsoft.com/office/drawing/2015/10/21/chartex" xmlns:cx3="http://schemas.microsoft.com/office/drawing/2016/5/9/chartex" xmlns:cx4="http://schemas.microsoft.com/office/drawing/2016/5/10/chartex" xmlns:cx5="http://schemas.microsoft.com/office/drawing/2016/5/11/chartex" xmlns:cx6="http://schemas.microsoft.com/office/drawing/2016/5/12/chartex" xmlns:cx7="http://schemas.microsoft.com/office/drawing/2016/5/13/chartex" xmlns:cx8="http://schemas.microsoft.com/office/drawing/2016/5/14/chartex" xmlns:mc="http://schemas.openxmlformats.org/markup-compatibility/2006" xmlns:aink="http://schemas.microsoft.com/office/drawing/2016/ink" xmlns:am3d="http://schemas.microsoft.com/office/drawing/2017/model3d" xmlns:o="urn:schemas-microsoft-com:office:office" xmlns:r="http://schemas.openxmlformats.org/officeDocument/2006/relationships" xmlns:m="http://schemas.openxmlformats.org/officeDocument/2006/math" xmlns:v="urn:schemas-microsoft-com:vml" xmlns:wp14="http://schemas.microsoft.com/office/word/2010/wordprocessingDrawing" xmlns:wp="http://schemas.openxmlformats.org/drawingml/2006/wordprocessingDrawing" xmlns:w10="urn:schemas-microsoft-com:office:word" xmlns:w="http://schemas.openxmlformats.org/wordprocessingml/2006/main" xmlns:w14="http://schemas.microsoft.com/office/word/2010/wordml" xmlns:w15="http://schemas.microsoft.com/office/word/2012/wordml" xmlns:w16cid="http://schemas.microsoft.com/office/word/2016/wordml/cid" xmlns:w16se="http://schemas.microsoft.com/office/word/2015/wordml/symex" xmlns:wpg="http://schemas.microsoft.com/office/word/2010/wordprocessingGroup" xmlns:wpi="http://schemas.microsoft.com/office/word/2010/wordprocessingInk" xmlns:wne="http://schemas.microsoft.com/office/word/2006/wordml" xmlns:wps="http://schemas.microsoft.com/office/word/2010/wordprocessingShape" mc:Ignorable="w14 w15 w16se w16cid wp14">
-  <w15:person w15:author="Sameer Patel">
-    <w15:presenceInfo w15:providerId="AD" w15:userId="S::Sameer.Patel@du.edu::4a0c76c2-eec3-46cc-9278-e0991c41bb21"/>
-  </w15:person>
-</w15:people>
 </file>
 
 <file path=word/styles.xml><?xml version="1.0" encoding="utf-8"?>
@@ -3148,7 +3091,7 @@
 </file>
 
 <file path=customXml/itemProps2.xml><?xml version="1.0" encoding="utf-8"?>
-<ds:datastoreItem xmlns:ds="http://schemas.openxmlformats.org/officeDocument/2006/customXml" ds:itemID="{C56F639C-DD39-40F3-954E-5A996B9FEFD3}">
+<ds:datastoreItem xmlns:ds="http://schemas.openxmlformats.org/officeDocument/2006/customXml" ds:itemID="{C1A69B2C-61A8-47AA-9EB6-C89F138BB087}">
   <ds:schemaRefs>
     <ds:schemaRef ds:uri="http://schemas.openxmlformats.org/officeDocument/2006/bibliography"/>
   </ds:schemaRefs>

</xml_diff>

<commit_message>
Added plots and function descriptions
</commit_message>
<xml_diff>
--- a/Political Sentiment Analysis via Webscraping and NLP.docx
+++ b/Political Sentiment Analysis via Webscraping and NLP.docx
@@ -129,7 +129,7 @@
                 <v:stroke joinstyle="miter"/>
                 <v:path gradientshapeok="t" o:connecttype="rect"/>
               </v:shapetype>
-              <v:shape id="Text Box 3" o:spid="_x0000_s1026" type="#_x0000_t202" style="position:absolute;margin-left:338.4pt;margin-top:388.8pt;width:156pt;height:86.4pt;z-index:251665408;visibility:visible;mso-wrap-style:square;mso-width-percent:0;mso-height-percent:0;mso-wrap-distance-left:9pt;mso-wrap-distance-top:3.6pt;mso-wrap-distance-right:9pt;mso-wrap-distance-bottom:3.6pt;mso-position-horizontal:absolute;mso-position-horizontal-relative:margin;mso-position-vertical:absolute;mso-position-vertical-relative:text;mso-width-percent:0;mso-height-percent:0;mso-width-relative:margin;mso-height-relative:margin;v-text-anchor:top" o:gfxdata="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" stroked="f">
+              <v:shape id="Text Box 3" o:spid="_x0000_s1026" type="#_x0000_t202" style="position:absolute;margin-left:338.4pt;margin-top:388.8pt;width:156pt;height:86.4pt;z-index:251665408;visibility:visible;mso-wrap-style:square;mso-width-percent:0;mso-height-percent:0;mso-wrap-distance-left:9pt;mso-wrap-distance-top:3.6pt;mso-wrap-distance-right:9pt;mso-wrap-distance-bottom:3.6pt;mso-position-horizontal:absolute;mso-position-horizontal-relative:margin;mso-position-vertical:absolute;mso-position-vertical-relative:text;mso-width-percent:0;mso-height-percent:0;mso-width-relative:margin;mso-height-relative:margin;v-text-anchor:top" o:gfxdata="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" stroked="f">
                 <v:textbox>
                   <w:txbxContent>
                     <w:tbl>
@@ -650,7 +650,7 @@
               </mc:Choice>
               <mc:Fallback>
                 <w:pict>
-                  <v:shape w14:anchorId="75E34F93" id="Text Box 138" o:spid="_x0000_s1028" type="#_x0000_t202" style="position:absolute;margin-left:0;margin-top:0;width:134.85pt;height:302.4pt;z-index:251659264;visibility:visible;mso-wrap-style:square;mso-width-percent:941;mso-height-percent:773;mso-wrap-distance-left:9pt;mso-wrap-distance-top:0;mso-wrap-distance-right:9pt;mso-wrap-distance-bottom:0;mso-position-horizontal:center;mso-position-horizontal-relative:page;mso-position-vertical:center;mso-position-vertical-relative:page;mso-width-percent:941;mso-height-percent:773;mso-width-relative:page;mso-height-relative:page;v-text-anchor:middle" o:gfxdata="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" fillcolor="white [3201]" stroked="f" strokeweight=".5pt">
+                  <v:shape w14:anchorId="75E34F93" id="Text Box 138" o:spid="_x0000_s1028" type="#_x0000_t202" style="position:absolute;margin-left:0;margin-top:0;width:134.85pt;height:302.4pt;z-index:251659264;visibility:visible;mso-wrap-style:square;mso-width-percent:941;mso-height-percent:773;mso-wrap-distance-left:9pt;mso-wrap-distance-top:0;mso-wrap-distance-right:9pt;mso-wrap-distance-bottom:0;mso-position-horizontal:center;mso-position-horizontal-relative:page;mso-position-vertical:center;mso-position-vertical-relative:page;mso-width-percent:941;mso-height-percent:773;mso-width-relative:page;mso-height-relative:page;v-text-anchor:middle" o:gfxdata="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" fillcolor="white [3201]" stroked="f" strokeweight=".5pt">
                     <v:textbox inset="0,0,0,0">
                       <w:txbxContent>
                         <w:tbl>
@@ -951,15 +951,7 @@
         <w:t>investigate</w:t>
       </w:r>
       <w:r>
-        <w:t xml:space="preserve"> general political sentiment based on analysis of user-submitted content to two of the most popular websites in the Unites States – Reddit and Twitter. </w:t>
-      </w:r>
-      <w:proofErr w:type="gramStart"/>
-      <w:r>
-        <w:t>In order to</w:t>
-      </w:r>
-      <w:proofErr w:type="gramEnd"/>
-      <w:r>
-        <w:t xml:space="preserve"> do so, the data would need to be analyzed through techniques </w:t>
+        <w:t xml:space="preserve"> general political sentiment based on analysis of user-submitted content to two of the most popular websites in the Unites States – Reddit and Twitter. In order to do so, the data would need to be analyzed through techniques </w:t>
       </w:r>
       <w:r>
         <w:t>common to</w:t>
@@ -1225,39 +1217,234 @@
           <w:numId w:val="1"/>
         </w:numPr>
       </w:pPr>
-      <w:r>
-        <w:rPr>
-          <w:highlight w:val="yellow"/>
-        </w:rPr>
-        <w:t xml:space="preserve">(insert info about the specifics of the </w:t>
-      </w:r>
       <w:proofErr w:type="spellStart"/>
       <w:r>
-        <w:rPr>
-          <w:highlight w:val="yellow"/>
-        </w:rPr>
-        <w:t>clean_</w:t>
-      </w:r>
-      <w:proofErr w:type="gramStart"/>
-      <w:r>
-        <w:rPr>
-          <w:highlight w:val="yellow"/>
-        </w:rPr>
-        <w:t>tweets</w:t>
+        <w:t>get_things</w:t>
       </w:r>
       <w:proofErr w:type="spellEnd"/>
       <w:r>
-        <w:rPr>
-          <w:highlight w:val="yellow"/>
-        </w:rPr>
-        <w:t>(</w:t>
-      </w:r>
-      <w:proofErr w:type="gramEnd"/>
-      <w:r>
-        <w:rPr>
-          <w:highlight w:val="yellow"/>
-        </w:rPr>
-        <w:t>) function)</w:t>
+        <w:t>()</w:t>
+      </w:r>
+    </w:p>
+    <w:p>
+      <w:pPr>
+        <w:pStyle w:val="ListParagraph"/>
+        <w:numPr>
+          <w:ilvl w:val="3"/>
+          <w:numId w:val="1"/>
+        </w:numPr>
+      </w:pPr>
+      <w:r>
+        <w:t>Used to collect data pieces from the ‘entities’ column of the tweet object</w:t>
+      </w:r>
+    </w:p>
+    <w:p>
+      <w:pPr>
+        <w:pStyle w:val="ListParagraph"/>
+        <w:numPr>
+          <w:ilvl w:val="2"/>
+          <w:numId w:val="1"/>
+        </w:numPr>
+      </w:pPr>
+      <w:proofErr w:type="spellStart"/>
+      <w:r>
+        <w:t>get_tweets</w:t>
+      </w:r>
+      <w:proofErr w:type="spellEnd"/>
+      <w:r>
+        <w:t>()</w:t>
+      </w:r>
+    </w:p>
+    <w:p>
+      <w:pPr>
+        <w:pStyle w:val="ListParagraph"/>
+        <w:numPr>
+          <w:ilvl w:val="3"/>
+          <w:numId w:val="1"/>
+        </w:numPr>
+      </w:pPr>
+      <w:r>
+        <w:t>Takes the desired search topic and number of tweets as input.</w:t>
+      </w:r>
+    </w:p>
+    <w:p>
+      <w:pPr>
+        <w:pStyle w:val="ListParagraph"/>
+        <w:numPr>
+          <w:ilvl w:val="3"/>
+          <w:numId w:val="1"/>
+        </w:numPr>
+      </w:pPr>
+      <w:r>
+        <w:t xml:space="preserve">Uses a developer twitter API account to download tweets </w:t>
+      </w:r>
+    </w:p>
+    <w:p>
+      <w:pPr>
+        <w:pStyle w:val="ListParagraph"/>
+        <w:numPr>
+          <w:ilvl w:val="3"/>
+          <w:numId w:val="1"/>
+        </w:numPr>
+      </w:pPr>
+      <w:r>
+        <w:t xml:space="preserve">Returns a pandas </w:t>
+      </w:r>
+      <w:proofErr w:type="spellStart"/>
+      <w:r>
+        <w:t>dataframe</w:t>
+      </w:r>
+      <w:proofErr w:type="spellEnd"/>
+    </w:p>
+    <w:p>
+      <w:pPr>
+        <w:pStyle w:val="ListParagraph"/>
+        <w:numPr>
+          <w:ilvl w:val="2"/>
+          <w:numId w:val="1"/>
+        </w:numPr>
+      </w:pPr>
+      <w:proofErr w:type="spellStart"/>
+      <w:r>
+        <w:t>text_cleaner</w:t>
+      </w:r>
+      <w:proofErr w:type="spellEnd"/>
+      <w:r>
+        <w:t>()</w:t>
+      </w:r>
+    </w:p>
+    <w:p>
+      <w:pPr>
+        <w:pStyle w:val="ListParagraph"/>
+        <w:numPr>
+          <w:ilvl w:val="3"/>
+          <w:numId w:val="1"/>
+        </w:numPr>
+      </w:pPr>
+      <w:r>
+        <w:t>A text cleaning function</w:t>
+      </w:r>
+    </w:p>
+    <w:p>
+      <w:pPr>
+        <w:pStyle w:val="ListParagraph"/>
+        <w:numPr>
+          <w:ilvl w:val="3"/>
+          <w:numId w:val="1"/>
+        </w:numPr>
+      </w:pPr>
+      <w:r>
+        <w:t xml:space="preserve">Expands contractions, removes </w:t>
+      </w:r>
+      <w:proofErr w:type="spellStart"/>
+      <w:r>
+        <w:t>stopwords</w:t>
+      </w:r>
+      <w:proofErr w:type="spellEnd"/>
+      <w:r>
+        <w:t>, and lemmatizes a text data piece</w:t>
+      </w:r>
+    </w:p>
+    <w:p>
+      <w:pPr>
+        <w:pStyle w:val="ListParagraph"/>
+        <w:numPr>
+          <w:ilvl w:val="2"/>
+          <w:numId w:val="1"/>
+        </w:numPr>
+      </w:pPr>
+      <w:proofErr w:type="spellStart"/>
+      <w:r>
+        <w:t>clean_tweets</w:t>
+      </w:r>
+      <w:proofErr w:type="spellEnd"/>
+      <w:r>
+        <w:t>()</w:t>
+      </w:r>
+    </w:p>
+    <w:p>
+      <w:pPr>
+        <w:pStyle w:val="ListParagraph"/>
+        <w:numPr>
+          <w:ilvl w:val="3"/>
+          <w:numId w:val="1"/>
+        </w:numPr>
+      </w:pPr>
+      <w:r>
+        <w:t>Function used for cleaning the text tweet data</w:t>
+      </w:r>
+    </w:p>
+    <w:p>
+      <w:pPr>
+        <w:pStyle w:val="ListParagraph"/>
+        <w:numPr>
+          <w:ilvl w:val="3"/>
+          <w:numId w:val="1"/>
+        </w:numPr>
+      </w:pPr>
+      <w:r>
+        <w:t xml:space="preserve">Removes “RT”, “@” (user mentions), </w:t>
+      </w:r>
+      <w:proofErr w:type="spellStart"/>
+      <w:r>
+        <w:t>urls</w:t>
+      </w:r>
+      <w:proofErr w:type="spellEnd"/>
+      <w:r>
+        <w:t xml:space="preserve">, extracts emojis, and performs text cleaning similar to </w:t>
+      </w:r>
+      <w:proofErr w:type="spellStart"/>
+      <w:r>
+        <w:t>text_cleaner</w:t>
+      </w:r>
+      <w:proofErr w:type="spellEnd"/>
+      <w:r>
+        <w:t>()</w:t>
+      </w:r>
+    </w:p>
+    <w:p>
+      <w:pPr>
+        <w:pStyle w:val="ListParagraph"/>
+        <w:numPr>
+          <w:ilvl w:val="2"/>
+          <w:numId w:val="1"/>
+        </w:numPr>
+      </w:pPr>
+      <w:proofErr w:type="spellStart"/>
+      <w:r>
+        <w:t>tweet_generator</w:t>
+      </w:r>
+      <w:proofErr w:type="spellEnd"/>
+      <w:r>
+        <w:t>()</w:t>
+      </w:r>
+    </w:p>
+    <w:p>
+      <w:pPr>
+        <w:pStyle w:val="ListParagraph"/>
+        <w:numPr>
+          <w:ilvl w:val="3"/>
+          <w:numId w:val="1"/>
+        </w:numPr>
+      </w:pPr>
+      <w:r>
+        <w:t xml:space="preserve">Modifies the tweets to have the </w:t>
+      </w:r>
+      <w:proofErr w:type="spellStart"/>
+      <w:r>
+        <w:t>user_id</w:t>
+      </w:r>
+      <w:proofErr w:type="spellEnd"/>
+      <w:r>
+        <w:t xml:space="preserve"> and </w:t>
+      </w:r>
+      <w:proofErr w:type="spellStart"/>
+      <w:r>
+        <w:t>retweeted_status_id</w:t>
+      </w:r>
+      <w:proofErr w:type="spellEnd"/>
+      <w:r>
+        <w:t xml:space="preserve"> as columns</w:t>
       </w:r>
     </w:p>
     <w:p>
@@ -1289,6 +1476,7 @@
         </w:numPr>
       </w:pPr>
       <w:r>
+        <w:lastRenderedPageBreak/>
         <w:t xml:space="preserve">Conduct sentiment analysis on Tweet text using MIT’s </w:t>
       </w:r>
       <w:r>
@@ -1485,268 +1673,268 @@
         </w:numPr>
       </w:pPr>
       <w:r>
+        <w:t>Retweet count</w:t>
+      </w:r>
+    </w:p>
+    <w:p>
+      <w:pPr>
+        <w:pStyle w:val="Heading1"/>
+      </w:pPr>
+      <w:r>
+        <w:t>Research Question</w:t>
+      </w:r>
+    </w:p>
+    <w:p>
+      <w:r>
+        <w:t>Are we able to determine which political group, conservatives or liberals are more positive/negative using sentiment analysis of Twitter data containing buzzwords specific to their respective boards/platforms?</w:t>
+      </w:r>
+      <w:r>
+        <w:t xml:space="preserve"> As briefly aforementioned in the Data Set and Motivation section, the input data necessary to answer this question comes in the form of Tweet text, and the output is a </w:t>
+      </w:r>
+      <w:r>
+        <w:t>computation of sentiment score and subsequent visualizing</w:t>
+      </w:r>
+      <w:r>
+        <w:t xml:space="preserve"> of overall sentiment of the buzzwords identified from the subreddit </w:t>
+      </w:r>
+      <w:proofErr w:type="spellStart"/>
+      <w:r>
+        <w:t>webscraping</w:t>
+      </w:r>
+      <w:proofErr w:type="spellEnd"/>
+      <w:r>
+        <w:t>.</w:t>
+      </w:r>
+    </w:p>
+    <w:p/>
+    <w:p>
+      <w:pPr>
+        <w:pStyle w:val="Heading1"/>
+      </w:pPr>
+      <w:r>
+        <w:t>Literature Review</w:t>
+      </w:r>
+      <w:r>
+        <w:t xml:space="preserve"> / Method of Addressing Research Question</w:t>
+      </w:r>
+    </w:p>
+    <w:p>
+      <w:r>
+        <w:t xml:space="preserve">NLP is an </w:t>
+      </w:r>
+      <w:r>
+        <w:rPr>
+          <w:u w:val="single"/>
+        </w:rPr>
+        <w:t>extremely</w:t>
+      </w:r>
+      <w:r>
+        <w:t xml:space="preserve"> complex field of data science, with a multitude of methodologies and models currently existing to perform specific types of analyses. In trying to stick to our goal of sentiment analysis, the team </w:t>
+      </w:r>
+      <w:r>
+        <w:t>research</w:t>
+      </w:r>
+      <w:r>
+        <w:t>ed</w:t>
+      </w:r>
+      <w:r>
+        <w:t xml:space="preserve"> a multitude of techniques currently in use in this field.</w:t>
+      </w:r>
+    </w:p>
+    <w:p>
+      <w:r>
+        <w:t xml:space="preserve">Sentiment Analysis, </w:t>
+      </w:r>
+      <w:r>
+        <w:t xml:space="preserve">also called </w:t>
+      </w:r>
+      <w:r>
+        <w:t xml:space="preserve">Opinion Mining, tries to identify and extract opinions within a given text. The aim of sentiment analysis is to gauge the </w:t>
+      </w:r>
+      <w:r>
+        <w:t xml:space="preserve">overall sentiment, quantitatively, </w:t>
+      </w:r>
+      <w:r>
+        <w:t xml:space="preserve">of a </w:t>
+      </w:r>
+      <w:r>
+        <w:t xml:space="preserve">piece of text </w:t>
+      </w:r>
+      <w:r>
+        <w:t>based on the computational treatment of subjectivity in a text.</w:t>
+      </w:r>
+      <w:r>
+        <w:t xml:space="preserve"> Understandably, sentiment analysis is an extremely tricky endeavor, prone to errors given the subjectivity of natural language. Complications can arise in the form of multiple sentiments being expressed in the same sentence (multiple polarity), usage of emojis and emoticons, slang words, and degree of sentiment based on adverbs, to name just a few. Luckily, </w:t>
+      </w:r>
+      <w:r>
+        <w:t>several</w:t>
+      </w:r>
+      <w:r>
+        <w:t xml:space="preserve"> open-source analytical packages have been created and distributed within the Python community to help the team towards answering the research question.</w:t>
+      </w:r>
+    </w:p>
+    <w:p>
+      <w:r>
         <w:lastRenderedPageBreak/>
-        <w:t>Retweet count</w:t>
-      </w:r>
-    </w:p>
-    <w:p>
-      <w:pPr>
-        <w:pStyle w:val="Heading1"/>
-      </w:pPr>
-      <w:r>
-        <w:t>Research Question</w:t>
-      </w:r>
-    </w:p>
-    <w:p>
-      <w:r>
-        <w:t>Are we able to determine which political group, conservatives or liberals are more positive/negative using sentiment analysis of Twitter data containing buzzwords specific to their respective boards/platforms?</w:t>
-      </w:r>
-      <w:r>
-        <w:t xml:space="preserve"> As briefly aforementioned in the Data Set and Motivation section, the input data necessary to answer this question comes in the form of Tweet text, and the output is a </w:t>
-      </w:r>
-      <w:r>
-        <w:t>computation of sentiment score and subsequent visualizing</w:t>
-      </w:r>
-      <w:r>
-        <w:t xml:space="preserve"> of overall sentiment of the buzzwords identified from the subreddit </w:t>
+        <w:t>There are two broad approaches to sentiment analysis</w:t>
+      </w:r>
+      <w:r>
+        <w:t xml:space="preserve">: </w:t>
+      </w:r>
+      <w:r>
+        <w:t>purely statistical</w:t>
+      </w:r>
+      <w:r>
+        <w:t>,</w:t>
+      </w:r>
+      <w:r>
+        <w:t xml:space="preserve"> and a mixture of statistics and linguistics. The latter approach </w:t>
+      </w:r>
+      <w:r>
+        <w:t>incorporate</w:t>
+      </w:r>
+      <w:r>
+        <w:t>s</w:t>
+      </w:r>
+      <w:r>
+        <w:t xml:space="preserve"> grammar principles</w:t>
+      </w:r>
+      <w:r>
+        <w:t xml:space="preserve"> and</w:t>
+      </w:r>
+      <w:r>
+        <w:t xml:space="preserve"> various natural language processing techniques to train </w:t>
+      </w:r>
+      <w:r>
+        <w:t xml:space="preserve">a model </w:t>
+      </w:r>
+      <w:r>
+        <w:t>to ‘understand’ language.</w:t>
+      </w:r>
+      <w:r>
+        <w:t xml:space="preserve"> This approach requires a training set of data that has been pre-tagged as positive/negative/neutral </w:t>
+      </w:r>
+      <w:r>
+        <w:t>to</w:t>
+      </w:r>
+      <w:r>
+        <w:t xml:space="preserve"> return results for new data. The former approach, known as </w:t>
+      </w:r>
+      <w:r>
+        <w:t>Bags of Words (BOW)</w:t>
+      </w:r>
+      <w:r>
+        <w:t xml:space="preserve"> or lexicon-based sentiment analysis, was selected by the team in this project as the best way of analyzing Tweet text.</w:t>
+      </w:r>
+    </w:p>
+    <w:p>
+      <w:r>
+        <w:t>Most</w:t>
+      </w:r>
+      <w:r>
+        <w:t xml:space="preserve"> sentiment analysis approaches </w:t>
+      </w:r>
+      <w:r>
+        <w:t>can further be split into one of two forms</w:t>
+      </w:r>
+      <w:r>
+        <w:t xml:space="preserve">: polarity-based, where </w:t>
+      </w:r>
+      <w:r>
+        <w:t xml:space="preserve">text is </w:t>
+      </w:r>
+      <w:r>
+        <w:t>classified as either positive</w:t>
+      </w:r>
+      <w:r>
+        <w:t xml:space="preserve">, </w:t>
+      </w:r>
+      <w:r>
+        <w:t xml:space="preserve">negative, </w:t>
+      </w:r>
+      <w:r>
+        <w:t xml:space="preserve">neutral, </w:t>
+      </w:r>
+      <w:r>
+        <w:t xml:space="preserve">or valence-based, where the intensity of the sentiment is </w:t>
+      </w:r>
+      <w:r>
+        <w:t xml:space="preserve">also </w:t>
+      </w:r>
+      <w:r>
+        <w:t>considered</w:t>
+      </w:r>
+      <w:r>
+        <w:t>.</w:t>
+      </w:r>
+      <w:r>
+        <w:t xml:space="preserve"> For this analysis, the team pursued a valence-based statistical approach of sentiment analysis through the </w:t>
+      </w:r>
+      <w:r>
+        <w:t xml:space="preserve">Valence Aware Dictionary and </w:t>
+      </w:r>
+      <w:r>
+        <w:t>sentiment</w:t>
+      </w:r>
+      <w:r>
+        <w:t xml:space="preserve"> Reasoner</w:t>
+      </w:r>
+      <w:r>
+        <w:t xml:space="preserve"> (VADER) package.</w:t>
+      </w:r>
+    </w:p>
+    <w:p>
+      <w:r>
+        <w:t>VADER</w:t>
+      </w:r>
+      <w:r>
+        <w:t xml:space="preserve"> </w:t>
+      </w:r>
+      <w:r>
+        <w:t>is a lexicon and rule-based sentiment analysis tool that is specifically attuned to sentiments expressed in social media</w:t>
+      </w:r>
+      <w:r>
+        <w:t xml:space="preserve"> (</w:t>
       </w:r>
       <w:proofErr w:type="spellStart"/>
       <w:r>
-        <w:t>webscraping</w:t>
+        <w:t>eg.</w:t>
       </w:r>
       <w:proofErr w:type="spellEnd"/>
       <w:r>
+        <w:t xml:space="preserve"> Tweet text)</w:t>
+      </w:r>
+      <w:r>
         <w:t>.</w:t>
       </w:r>
-    </w:p>
-    <w:p/>
-    <w:p>
-      <w:pPr>
-        <w:pStyle w:val="Heading1"/>
-      </w:pPr>
-      <w:r>
-        <w:t>Literature Review</w:t>
-      </w:r>
-      <w:r>
-        <w:t xml:space="preserve"> / Method of Addressing Research Question</w:t>
-      </w:r>
-    </w:p>
-    <w:p>
-      <w:r>
-        <w:t xml:space="preserve">NLP is an </w:t>
-      </w:r>
-      <w:r>
-        <w:rPr>
-          <w:u w:val="single"/>
-        </w:rPr>
-        <w:t>extremely</w:t>
-      </w:r>
-      <w:r>
-        <w:t xml:space="preserve"> complex field of data science, with a multitude of methodologies and models currently existing to perform specific types of analyses. In trying to stick to our goal of sentiment analysis, the team </w:t>
-      </w:r>
-      <w:r>
-        <w:t>research</w:t>
-      </w:r>
-      <w:r>
-        <w:t>ed</w:t>
-      </w:r>
-      <w:r>
-        <w:t xml:space="preserve"> a multitude of techniques currently in use in this field.</w:t>
-      </w:r>
-    </w:p>
-    <w:p>
-      <w:r>
-        <w:t xml:space="preserve">Sentiment Analysis, </w:t>
-      </w:r>
-      <w:r>
-        <w:t xml:space="preserve">also called </w:t>
-      </w:r>
-      <w:r>
-        <w:t xml:space="preserve">Opinion Mining, tries to identify and extract opinions within a given text. The aim of sentiment analysis is to gauge the </w:t>
-      </w:r>
-      <w:r>
-        <w:t xml:space="preserve">overall sentiment, quantitatively, </w:t>
-      </w:r>
-      <w:r>
-        <w:t xml:space="preserve">of a </w:t>
-      </w:r>
-      <w:r>
-        <w:t xml:space="preserve">piece of text </w:t>
-      </w:r>
-      <w:r>
-        <w:t>based on the computational treatment of subjectivity in a text.</w:t>
-      </w:r>
-      <w:r>
-        <w:t xml:space="preserve"> Understandably, sentiment analysis is an extremely tricky endeavor, prone to errors given the subjectivity of natural language. Complications can arise in the form of multiple sentiments being expressed in the same sentence (multiple polarity), usage of emojis and emoticons, slang words, and degree of sentiment based on adverbs, to name just a few. Luckily, </w:t>
-      </w:r>
-      <w:r>
-        <w:t>several</w:t>
-      </w:r>
-      <w:r>
-        <w:t xml:space="preserve"> open-source analytical packages have been created and distributed within the Python community to help the team towards answering the research question.</w:t>
-      </w:r>
-    </w:p>
-    <w:p>
-      <w:r>
-        <w:t>There are two broad approaches to sentiment analysis</w:t>
-      </w:r>
-      <w:r>
-        <w:t xml:space="preserve">: </w:t>
-      </w:r>
-      <w:r>
-        <w:t>purely statistical</w:t>
-      </w:r>
-      <w:r>
-        <w:t>,</w:t>
-      </w:r>
-      <w:r>
-        <w:t xml:space="preserve"> and a mixture of statistics and linguistics. The latter approach </w:t>
-      </w:r>
-      <w:r>
-        <w:t>incorporate</w:t>
-      </w:r>
-      <w:r>
-        <w:t>s</w:t>
-      </w:r>
-      <w:r>
-        <w:t xml:space="preserve"> grammar principles</w:t>
-      </w:r>
-      <w:r>
-        <w:t xml:space="preserve"> and</w:t>
-      </w:r>
-      <w:r>
-        <w:t xml:space="preserve"> various natural language processing techniques to train </w:t>
-      </w:r>
-      <w:r>
-        <w:t xml:space="preserve">a model </w:t>
-      </w:r>
-      <w:r>
-        <w:t>to ‘understand’ language.</w:t>
-      </w:r>
-      <w:r>
-        <w:t xml:space="preserve"> This approach requires a training set of data that has been pre-tagged as positive/negative/neutral </w:t>
-      </w:r>
-      <w:r>
-        <w:t>to</w:t>
-      </w:r>
-      <w:r>
-        <w:t xml:space="preserve"> return results for new data. The former approach, known as </w:t>
-      </w:r>
-      <w:r>
-        <w:t>Bags of Words (BOW)</w:t>
-      </w:r>
-      <w:r>
-        <w:t xml:space="preserve"> or lexicon-based sentiment analysis, was selected by the team in this project as the best way of analyzing Tweet text.</w:t>
-      </w:r>
-    </w:p>
-    <w:p>
-      <w:r>
-        <w:t>Most</w:t>
-      </w:r>
-      <w:r>
-        <w:t xml:space="preserve"> sentiment analysis approaches </w:t>
-      </w:r>
-      <w:r>
-        <w:t>can further be split into one of two forms</w:t>
-      </w:r>
-      <w:r>
-        <w:t xml:space="preserve">: polarity-based, where </w:t>
-      </w:r>
-      <w:r>
-        <w:t xml:space="preserve">text is </w:t>
-      </w:r>
-      <w:r>
-        <w:t>classified as either positive</w:t>
-      </w:r>
-      <w:r>
-        <w:t xml:space="preserve">, </w:t>
-      </w:r>
-      <w:r>
-        <w:t xml:space="preserve">negative, </w:t>
-      </w:r>
-      <w:r>
-        <w:t xml:space="preserve">neutral, </w:t>
-      </w:r>
-      <w:r>
-        <w:t xml:space="preserve">or valence-based, where the intensity of the sentiment is </w:t>
-      </w:r>
-      <w:r>
-        <w:t xml:space="preserve">also </w:t>
-      </w:r>
-      <w:r>
-        <w:t>considered</w:t>
-      </w:r>
-      <w:r>
-        <w:t>.</w:t>
-      </w:r>
-      <w:r>
-        <w:t xml:space="preserve"> For this analysis, the team pursued a valence-based statistical approach of sentiment analysis through the </w:t>
-      </w:r>
-      <w:r>
-        <w:t xml:space="preserve">Valence Aware Dictionary and </w:t>
-      </w:r>
-      <w:r>
-        <w:t>sentiment</w:t>
-      </w:r>
-      <w:r>
-        <w:t xml:space="preserve"> Reasoner</w:t>
-      </w:r>
-      <w:r>
-        <w:t xml:space="preserve"> (VADER) package.</w:t>
-      </w:r>
-    </w:p>
-    <w:p>
-      <w:r>
-        <w:t>VADER</w:t>
+      <w:r>
+        <w:t xml:space="preserve"> Foundationally, it uses </w:t>
+      </w:r>
+      <w:r>
+        <w:t>a list of lexical features (e.g. words</w:t>
+      </w:r>
+      <w:r>
+        <w:t>, emojis, punctuation, etc.</w:t>
+      </w:r>
+      <w:r>
+        <w:t>) which are generally labelled according to their semantic orientation as either positive or negative</w:t>
+      </w:r>
+      <w:r>
+        <w:t xml:space="preserve"> to produce a “compound score”. </w:t>
+      </w:r>
+      <w:r>
+        <w:t xml:space="preserve">The </w:t>
+      </w:r>
+      <w:r>
+        <w:t>compound</w:t>
+      </w:r>
+      <w:r>
+        <w:t xml:space="preserve"> score is a metric that calculates the sum of all the lexicon ratings which have been normalized between -1</w:t>
       </w:r>
       <w:r>
         <w:t xml:space="preserve"> </w:t>
       </w:r>
       <w:r>
-        <w:t>is a lexicon and rule-based sentiment analysis tool that is specifically attuned to sentiments expressed in social media</w:t>
-      </w:r>
-      <w:r>
-        <w:t xml:space="preserve"> (</w:t>
-      </w:r>
-      <w:proofErr w:type="spellStart"/>
-      <w:r>
-        <w:t>eg.</w:t>
-      </w:r>
-      <w:proofErr w:type="spellEnd"/>
-      <w:r>
-        <w:t xml:space="preserve"> Tweet text)</w:t>
-      </w:r>
-      <w:r>
-        <w:t>.</w:t>
-      </w:r>
-      <w:r>
-        <w:t xml:space="preserve"> Foundationally, it uses </w:t>
-      </w:r>
-      <w:r>
-        <w:t>a list of lexical features (e.g. words</w:t>
-      </w:r>
-      <w:r>
-        <w:t>, emojis, punctuation, etc.</w:t>
-      </w:r>
-      <w:r>
-        <w:t>) which are generally labelled according to their semantic orientation as either positive or negative</w:t>
-      </w:r>
-      <w:r>
-        <w:t xml:space="preserve"> to produce a “compound score”. </w:t>
-      </w:r>
-      <w:r>
-        <w:t xml:space="preserve">The </w:t>
-      </w:r>
-      <w:r>
-        <w:t>compound</w:t>
-      </w:r>
-      <w:r>
-        <w:t xml:space="preserve"> score is a metric that calculates the sum of all the lexicon ratings which have been normalized between -1</w:t>
-      </w:r>
-      <w:r>
-        <w:t xml:space="preserve"> </w:t>
-      </w:r>
-      <w:r>
         <w:t>(extreme</w:t>
       </w:r>
       <w:r>
@@ -1768,11 +1956,7 @@
         <w:t>it</w:t>
       </w:r>
       <w:r>
-        <w:t xml:space="preserve"> operates on the entirety of Tweet text – meaning ordinary text cleaning processes (such as stop word removal, stemming/lemmatization, punctuation/emoji removal, etc.) are not necessary and are actually detrimental to the accuracy of the </w:t>
-      </w:r>
-      <w:r>
-        <w:lastRenderedPageBreak/>
-        <w:t xml:space="preserve">score returned by the algorithm. </w:t>
+        <w:t xml:space="preserve"> operates on the entirety of Tweet text – meaning ordinary text cleaning processes (such as stop word removal, stemming/lemmatization, punctuation/emoji removal, etc.) are not necessary and are actually detrimental to the accuracy of the score returned by the algorithm. </w:t>
       </w:r>
       <w:r>
         <w:t>It is fully open-sourced under the</w:t>
@@ -1817,15 +2001,7 @@
     </w:p>
     <w:p>
       <w:r>
-        <w:t xml:space="preserve">All forays into NLP begin with cleaning of the text </w:t>
-      </w:r>
-      <w:proofErr w:type="gramStart"/>
-      <w:r>
-        <w:t>data;</w:t>
-      </w:r>
-      <w:proofErr w:type="gramEnd"/>
-      <w:r>
-        <w:t xml:space="preserve"> including processes such as tokenization, stemming/lemmatizing, removal of stop words/accessory data (</w:t>
+        <w:t>All forays into NLP begin with cleaning of the text data; including processes such as tokenization, stemming/lemmatizing, removal of stop words/accessory data (</w:t>
       </w:r>
       <w:proofErr w:type="spellStart"/>
       <w:r>
@@ -1940,6 +2116,7 @@
         <w:rPr>
           <w:noProof/>
         </w:rPr>
+        <w:lastRenderedPageBreak/>
         <w:drawing>
           <wp:inline distT="0" distB="0" distL="0" distR="0" wp14:anchorId="5DAE200C" wp14:editId="540E9AAB">
             <wp:extent cx="5943600" cy="1097280"/>
@@ -2037,7 +2214,6 @@
         <w:rPr>
           <w:noProof/>
         </w:rPr>
-        <w:lastRenderedPageBreak/>
         <w:drawing>
           <wp:inline distT="0" distB="0" distL="0" distR="0" wp14:anchorId="1E48D6B3" wp14:editId="1033229A">
             <wp:extent cx="5943600" cy="1137285"/>
@@ -2080,27 +2256,30 @@
         <w:t xml:space="preserve">In order to generate word clouds for the Twitter data, </w:t>
       </w:r>
       <w:r>
-        <w:rPr>
-          <w:highlight w:val="yellow"/>
-        </w:rPr>
-        <w:t xml:space="preserve">(list all methods coded into the </w:t>
+        <w:t xml:space="preserve">the </w:t>
       </w:r>
       <w:proofErr w:type="spellStart"/>
       <w:r>
-        <w:rPr>
-          <w:highlight w:val="yellow"/>
-        </w:rPr>
         <w:t>clean_tweets</w:t>
       </w:r>
       <w:proofErr w:type="spellEnd"/>
       <w:r>
-        <w:rPr>
-          <w:highlight w:val="yellow"/>
-        </w:rPr>
-        <w:t>() function)</w:t>
-      </w:r>
-      <w:r>
-        <w:t xml:space="preserve"> methods were employed in order to return a list of the most meaningful words from the Tweet texts. </w:t>
+        <w:t xml:space="preserve">() </w:t>
+      </w:r>
+      <w:r>
+        <w:t xml:space="preserve">methods </w:t>
+      </w:r>
+      <w:r>
+        <w:t>was</w:t>
+      </w:r>
+      <w:r>
+        <w:t xml:space="preserve"> employed in order to return a list of the most meaningful words from the Tweet texts</w:t>
+      </w:r>
+      <w:r>
+        <w:t>. Topic buzzwords were removed as well as they were inherently the most commonly occurring words</w:t>
+      </w:r>
+      <w:r>
+        <w:t xml:space="preserve">. </w:t>
       </w:r>
       <w:r>
         <w:t>Since</w:t>
@@ -2157,6 +2336,7 @@
         <w:jc w:val="center"/>
       </w:pPr>
       <w:r>
+        <w:lastRenderedPageBreak/>
         <w:t>Attribute Creation, Summary Statistics, and Interpretation</w:t>
       </w:r>
     </w:p>
@@ -2198,9 +2378,154 @@
         <w:t xml:space="preserve"> below:</w:t>
       </w:r>
     </w:p>
+    <w:p>
+      <w:r>
+        <w:t>Liberal:</w:t>
+      </w:r>
+    </w:p>
+    <w:p>
+      <w:pPr>
+        <w:spacing w:after="0" w:line="240" w:lineRule="auto"/>
+        <w:jc w:val="center"/>
+        <w:rPr>
+          <w:rFonts w:ascii="Times New Roman" w:eastAsia="Times New Roman" w:hAnsi="Times New Roman" w:cs="Times New Roman"/>
+          <w:sz w:val="24"/>
+          <w:szCs w:val="24"/>
+        </w:rPr>
+      </w:pPr>
+      <w:r>
+        <w:rPr>
+          <w:noProof/>
+        </w:rPr>
+        <w:drawing>
+          <wp:inline distT="0" distB="0" distL="0" distR="0" wp14:anchorId="3DD14BE5" wp14:editId="546F23B8">
+            <wp:extent cx="5755640" cy="2922270"/>
+            <wp:effectExtent l="0" t="0" r="0" b="0"/>
+            <wp:docPr id="2" name="Picture 2" descr="A close up of text on a wooden surface&#10;&#10;Description automatically generated"/>
+            <wp:cNvGraphicFramePr>
+              <a:graphicFrameLocks xmlns:a="http://schemas.openxmlformats.org/drawingml/2006/main" noChangeAspect="1"/>
+            </wp:cNvGraphicFramePr>
+            <a:graphic xmlns:a="http://schemas.openxmlformats.org/drawingml/2006/main">
+              <a:graphicData uri="http://schemas.openxmlformats.org/drawingml/2006/picture">
+                <pic:pic xmlns:pic="http://schemas.openxmlformats.org/drawingml/2006/picture">
+                  <pic:nvPicPr>
+                    <pic:cNvPr id="2" name="Picture 2" descr="A close up of text on a wooden surface&#10;&#10;Description automatically generated"/>
+                    <pic:cNvPicPr>
+                      <a:picLocks noChangeAspect="1" noChangeArrowheads="1"/>
+                    </pic:cNvPicPr>
+                  </pic:nvPicPr>
+                  <pic:blipFill>
+                    <a:blip r:embed="rId14">
+                      <a:extLst>
+                        <a:ext uri="{28A0092B-C50C-407E-A947-70E740481C1C}">
+                          <a14:useLocalDpi xmlns:a14="http://schemas.microsoft.com/office/drawing/2010/main" val="0"/>
+                        </a:ext>
+                      </a:extLst>
+                    </a:blip>
+                    <a:srcRect/>
+                    <a:stretch>
+                      <a:fillRect/>
+                    </a:stretch>
+                  </pic:blipFill>
+                  <pic:spPr bwMode="auto">
+                    <a:xfrm>
+                      <a:off x="0" y="0"/>
+                      <a:ext cx="5755640" cy="2922270"/>
+                    </a:xfrm>
+                    <a:prstGeom prst="rect">
+                      <a:avLst/>
+                    </a:prstGeom>
+                    <a:noFill/>
+                    <a:ln>
+                      <a:noFill/>
+                    </a:ln>
+                  </pic:spPr>
+                </pic:pic>
+              </a:graphicData>
+            </a:graphic>
+          </wp:inline>
+        </w:drawing>
+      </w:r>
+    </w:p>
     <w:p/>
     <w:p>
       <w:r>
+        <w:br w:type="page"/>
+      </w:r>
+    </w:p>
+    <w:p>
+      <w:r>
+        <w:lastRenderedPageBreak/>
+        <w:t>Conservative:</w:t>
+      </w:r>
+    </w:p>
+    <w:p>
+      <w:pPr>
+        <w:spacing w:after="0" w:line="240" w:lineRule="auto"/>
+        <w:jc w:val="center"/>
+        <w:rPr>
+          <w:rFonts w:ascii="Times New Roman" w:eastAsia="Times New Roman" w:hAnsi="Times New Roman" w:cs="Times New Roman"/>
+          <w:sz w:val="24"/>
+          <w:szCs w:val="24"/>
+        </w:rPr>
+      </w:pPr>
+      <w:r>
+        <w:rPr>
+          <w:noProof/>
+        </w:rPr>
+        <w:drawing>
+          <wp:inline distT="0" distB="0" distL="0" distR="0" wp14:anchorId="35EB708B" wp14:editId="27BAB414">
+            <wp:extent cx="5755640" cy="2922270"/>
+            <wp:effectExtent l="0" t="0" r="0" b="0"/>
+            <wp:docPr id="6" name="Picture 6" descr="A close up of a logo&#10;&#10;Description automatically generated"/>
+            <wp:cNvGraphicFramePr>
+              <a:graphicFrameLocks xmlns:a="http://schemas.openxmlformats.org/drawingml/2006/main" noChangeAspect="1"/>
+            </wp:cNvGraphicFramePr>
+            <a:graphic xmlns:a="http://schemas.openxmlformats.org/drawingml/2006/main">
+              <a:graphicData uri="http://schemas.openxmlformats.org/drawingml/2006/picture">
+                <pic:pic xmlns:pic="http://schemas.openxmlformats.org/drawingml/2006/picture">
+                  <pic:nvPicPr>
+                    <pic:cNvPr id="6" name="Picture 6" descr="A close up of a logo&#10;&#10;Description automatically generated"/>
+                    <pic:cNvPicPr>
+                      <a:picLocks noChangeAspect="1" noChangeArrowheads="1"/>
+                    </pic:cNvPicPr>
+                  </pic:nvPicPr>
+                  <pic:blipFill>
+                    <a:blip r:embed="rId15">
+                      <a:extLst>
+                        <a:ext uri="{28A0092B-C50C-407E-A947-70E740481C1C}">
+                          <a14:useLocalDpi xmlns:a14="http://schemas.microsoft.com/office/drawing/2010/main" val="0"/>
+                        </a:ext>
+                      </a:extLst>
+                    </a:blip>
+                    <a:srcRect/>
+                    <a:stretch>
+                      <a:fillRect/>
+                    </a:stretch>
+                  </pic:blipFill>
+                  <pic:spPr bwMode="auto">
+                    <a:xfrm>
+                      <a:off x="0" y="0"/>
+                      <a:ext cx="5755640" cy="2922270"/>
+                    </a:xfrm>
+                    <a:prstGeom prst="rect">
+                      <a:avLst/>
+                    </a:prstGeom>
+                    <a:noFill/>
+                    <a:ln>
+                      <a:noFill/>
+                    </a:ln>
+                  </pic:spPr>
+                </pic:pic>
+              </a:graphicData>
+            </a:graphic>
+          </wp:inline>
+        </w:drawing>
+      </w:r>
+    </w:p>
+    <w:p/>
+    <w:p>
+      <w:r>
         <w:t>Word clouds generated from the liberal and conservative Tweets are show</w:t>
       </w:r>
       <w:r>
@@ -2210,18 +2535,156 @@
         <w:t xml:space="preserve"> below:</w:t>
       </w:r>
     </w:p>
+    <w:p>
+      <w:r>
+        <w:t>Liberal:</w:t>
+      </w:r>
+    </w:p>
+    <w:p>
+      <w:pPr>
+        <w:spacing w:after="0" w:line="240" w:lineRule="auto"/>
+        <w:jc w:val="center"/>
+        <w:rPr>
+          <w:rFonts w:ascii="Times New Roman" w:eastAsia="Times New Roman" w:hAnsi="Times New Roman" w:cs="Times New Roman"/>
+          <w:sz w:val="24"/>
+          <w:szCs w:val="24"/>
+        </w:rPr>
+      </w:pPr>
+      <w:r>
+        <w:rPr>
+          <w:noProof/>
+        </w:rPr>
+        <w:drawing>
+          <wp:inline distT="0" distB="0" distL="0" distR="0" wp14:anchorId="7D0CDA54" wp14:editId="54AB602F">
+            <wp:extent cx="5755640" cy="3021330"/>
+            <wp:effectExtent l="0" t="0" r="0" b="0"/>
+            <wp:docPr id="11" name="Picture 11" descr="A close up of a sign&#10;&#10;Description automatically generated"/>
+            <wp:cNvGraphicFramePr>
+              <a:graphicFrameLocks xmlns:a="http://schemas.openxmlformats.org/drawingml/2006/main" noChangeAspect="1"/>
+            </wp:cNvGraphicFramePr>
+            <a:graphic xmlns:a="http://schemas.openxmlformats.org/drawingml/2006/main">
+              <a:graphicData uri="http://schemas.openxmlformats.org/drawingml/2006/picture">
+                <pic:pic xmlns:pic="http://schemas.openxmlformats.org/drawingml/2006/picture">
+                  <pic:nvPicPr>
+                    <pic:cNvPr id="11" name="Picture 11" descr="A close up of a sign&#10;&#10;Description automatically generated"/>
+                    <pic:cNvPicPr>
+                      <a:picLocks noChangeAspect="1" noChangeArrowheads="1"/>
+                    </pic:cNvPicPr>
+                  </pic:nvPicPr>
+                  <pic:blipFill>
+                    <a:blip r:embed="rId16">
+                      <a:extLst>
+                        <a:ext uri="{28A0092B-C50C-407E-A947-70E740481C1C}">
+                          <a14:useLocalDpi xmlns:a14="http://schemas.microsoft.com/office/drawing/2010/main" val="0"/>
+                        </a:ext>
+                      </a:extLst>
+                    </a:blip>
+                    <a:srcRect/>
+                    <a:stretch>
+                      <a:fillRect/>
+                    </a:stretch>
+                  </pic:blipFill>
+                  <pic:spPr bwMode="auto">
+                    <a:xfrm>
+                      <a:off x="0" y="0"/>
+                      <a:ext cx="5755640" cy="3021330"/>
+                    </a:xfrm>
+                    <a:prstGeom prst="rect">
+                      <a:avLst/>
+                    </a:prstGeom>
+                    <a:noFill/>
+                    <a:ln>
+                      <a:noFill/>
+                    </a:ln>
+                  </pic:spPr>
+                </pic:pic>
+              </a:graphicData>
+            </a:graphic>
+          </wp:inline>
+        </w:drawing>
+      </w:r>
+    </w:p>
     <w:p/>
     <w:p>
       <w:r>
-        <w:t xml:space="preserve">The VADER package was then implemented on the original Tweet texts </w:t>
-      </w:r>
-      <w:proofErr w:type="gramStart"/>
-      <w:r>
-        <w:t>in order to</w:t>
-      </w:r>
-      <w:proofErr w:type="gramEnd"/>
-      <w:r>
-        <w:t xml:space="preserve"> quantify sentiment for Tweets pertaining to each topic. The </w:t>
+        <w:br w:type="page"/>
+      </w:r>
+    </w:p>
+    <w:p>
+      <w:r>
+        <w:lastRenderedPageBreak/>
+        <w:t>Conservative:</w:t>
+      </w:r>
+    </w:p>
+    <w:p>
+      <w:pPr>
+        <w:spacing w:after="0" w:line="240" w:lineRule="auto"/>
+        <w:jc w:val="center"/>
+        <w:rPr>
+          <w:rFonts w:ascii="Times New Roman" w:eastAsia="Times New Roman" w:hAnsi="Times New Roman" w:cs="Times New Roman"/>
+          <w:sz w:val="24"/>
+          <w:szCs w:val="24"/>
+        </w:rPr>
+      </w:pPr>
+      <w:r>
+        <w:rPr>
+          <w:noProof/>
+        </w:rPr>
+        <w:drawing>
+          <wp:inline distT="0" distB="0" distL="0" distR="0" wp14:anchorId="5247B60A" wp14:editId="4C55C012">
+            <wp:extent cx="5755640" cy="3021330"/>
+            <wp:effectExtent l="0" t="0" r="0" b="0"/>
+            <wp:docPr id="12" name="Picture 12" descr="A picture containing green, table, sitting, wooden&#10;&#10;Description automatically generated"/>
+            <wp:cNvGraphicFramePr>
+              <a:graphicFrameLocks xmlns:a="http://schemas.openxmlformats.org/drawingml/2006/main" noChangeAspect="1"/>
+            </wp:cNvGraphicFramePr>
+            <a:graphic xmlns:a="http://schemas.openxmlformats.org/drawingml/2006/main">
+              <a:graphicData uri="http://schemas.openxmlformats.org/drawingml/2006/picture">
+                <pic:pic xmlns:pic="http://schemas.openxmlformats.org/drawingml/2006/picture">
+                  <pic:nvPicPr>
+                    <pic:cNvPr id="12" name="Picture 12" descr="A picture containing green, table, sitting, wooden&#10;&#10;Description automatically generated"/>
+                    <pic:cNvPicPr>
+                      <a:picLocks noChangeAspect="1" noChangeArrowheads="1"/>
+                    </pic:cNvPicPr>
+                  </pic:nvPicPr>
+                  <pic:blipFill>
+                    <a:blip r:embed="rId17">
+                      <a:extLst>
+                        <a:ext uri="{28A0092B-C50C-407E-A947-70E740481C1C}">
+                          <a14:useLocalDpi xmlns:a14="http://schemas.microsoft.com/office/drawing/2010/main" val="0"/>
+                        </a:ext>
+                      </a:extLst>
+                    </a:blip>
+                    <a:srcRect/>
+                    <a:stretch>
+                      <a:fillRect/>
+                    </a:stretch>
+                  </pic:blipFill>
+                  <pic:spPr bwMode="auto">
+                    <a:xfrm>
+                      <a:off x="0" y="0"/>
+                      <a:ext cx="5755640" cy="3021330"/>
+                    </a:xfrm>
+                    <a:prstGeom prst="rect">
+                      <a:avLst/>
+                    </a:prstGeom>
+                    <a:noFill/>
+                    <a:ln>
+                      <a:noFill/>
+                    </a:ln>
+                  </pic:spPr>
+                </pic:pic>
+              </a:graphicData>
+            </a:graphic>
+          </wp:inline>
+        </w:drawing>
+      </w:r>
+    </w:p>
+    <w:p/>
+    <w:p/>
+    <w:p>
+      <w:r>
+        <w:t xml:space="preserve">The VADER package was then implemented on the original Tweet texts in order to quantify sentiment for Tweets pertaining to each topic. The </w:t>
       </w:r>
       <w:r>
         <w:t>"topic","text","</w:t>
@@ -2258,13 +2721,8 @@
         <w:t xml:space="preserve"> </w:t>
       </w:r>
       <w:r>
-        <w:t>polarity_</w:t>
-      </w:r>
-      <w:proofErr w:type="gramStart"/>
-      <w:r>
-        <w:t>scores(</w:t>
-      </w:r>
-      <w:proofErr w:type="gramEnd"/>
+        <w:t>polarity_scores(</w:t>
+      </w:r>
       <w:r>
         <w:t>) method to each individual Tweet. A sample dataframe showing compound scores is given below:</w:t>
       </w:r>
@@ -2277,7 +2735,6 @@
         <w:rPr>
           <w:noProof/>
         </w:rPr>
-        <w:lastRenderedPageBreak/>
         <w:drawing>
           <wp:inline distT="0" distB="0" distL="0" distR="0" wp14:anchorId="1B9117F2" wp14:editId="2C752132">
             <wp:extent cx="3015270" cy="850900"/>
@@ -2294,7 +2751,7 @@
                     <pic:cNvPicPr/>
                   </pic:nvPicPr>
                   <pic:blipFill>
-                    <a:blip r:embed="rId14"/>
+                    <a:blip r:embed="rId18"/>
                     <a:stretch>
                       <a:fillRect/>
                     </a:stretch>
@@ -2336,7 +2793,7 @@
                     <pic:cNvPicPr/>
                   </pic:nvPicPr>
                   <pic:blipFill>
-                    <a:blip r:embed="rId15"/>
+                    <a:blip r:embed="rId19"/>
                     <a:stretch>
                       <a:fillRect/>
                     </a:stretch>
@@ -2374,6 +2831,7 @@
         <w:pStyle w:val="Heading1"/>
       </w:pPr>
       <w:r>
+        <w:lastRenderedPageBreak/>
         <w:t>Visualization</w:t>
       </w:r>
     </w:p>
@@ -2388,7 +2846,13 @@
     </w:p>
     <w:p>
       <w:r>
-        <w:t xml:space="preserve">A graph of overall sentiment relative to the </w:t>
+        <w:t xml:space="preserve">A graph of </w:t>
+      </w:r>
+      <w:r>
+        <w:t>average</w:t>
+      </w:r>
+      <w:r>
+        <w:t xml:space="preserve"> sentiment relative to the </w:t>
       </w:r>
       <w:r>
         <w:t>buzzwords</w:t>
@@ -2397,6 +2861,146 @@
         <w:t xml:space="preserve"> identified is presented below.</w:t>
       </w:r>
     </w:p>
+    <w:p>
+      <w:pPr>
+        <w:spacing w:after="0" w:line="240" w:lineRule="auto"/>
+        <w:jc w:val="center"/>
+        <w:rPr>
+          <w:rFonts w:ascii="Times New Roman" w:eastAsia="Times New Roman" w:hAnsi="Times New Roman" w:cs="Times New Roman"/>
+          <w:sz w:val="24"/>
+          <w:szCs w:val="24"/>
+        </w:rPr>
+      </w:pPr>
+      <w:r>
+        <w:rPr>
+          <w:noProof/>
+        </w:rPr>
+        <w:drawing>
+          <wp:inline distT="0" distB="0" distL="0" distR="0" wp14:anchorId="1DD70685" wp14:editId="2FDEEA7C">
+            <wp:extent cx="3756025" cy="3317240"/>
+            <wp:effectExtent l="0" t="0" r="3175" b="0"/>
+            <wp:docPr id="13" name="Picture 13" descr="A picture containing drawing&#10;&#10;Description automatically generated"/>
+            <wp:cNvGraphicFramePr>
+              <a:graphicFrameLocks xmlns:a="http://schemas.openxmlformats.org/drawingml/2006/main" noChangeAspect="1"/>
+            </wp:cNvGraphicFramePr>
+            <a:graphic xmlns:a="http://schemas.openxmlformats.org/drawingml/2006/main">
+              <a:graphicData uri="http://schemas.openxmlformats.org/drawingml/2006/picture">
+                <pic:pic xmlns:pic="http://schemas.openxmlformats.org/drawingml/2006/picture">
+                  <pic:nvPicPr>
+                    <pic:cNvPr id="13" name="Picture 13" descr="A picture containing drawing&#10;&#10;Description automatically generated"/>
+                    <pic:cNvPicPr>
+                      <a:picLocks noChangeAspect="1" noChangeArrowheads="1"/>
+                    </pic:cNvPicPr>
+                  </pic:nvPicPr>
+                  <pic:blipFill>
+                    <a:blip r:embed="rId20">
+                      <a:extLst>
+                        <a:ext uri="{28A0092B-C50C-407E-A947-70E740481C1C}">
+                          <a14:useLocalDpi xmlns:a14="http://schemas.microsoft.com/office/drawing/2010/main" val="0"/>
+                        </a:ext>
+                      </a:extLst>
+                    </a:blip>
+                    <a:srcRect/>
+                    <a:stretch>
+                      <a:fillRect/>
+                    </a:stretch>
+                  </pic:blipFill>
+                  <pic:spPr bwMode="auto">
+                    <a:xfrm>
+                      <a:off x="0" y="0"/>
+                      <a:ext cx="3756025" cy="3317240"/>
+                    </a:xfrm>
+                    <a:prstGeom prst="rect">
+                      <a:avLst/>
+                    </a:prstGeom>
+                    <a:noFill/>
+                    <a:ln>
+                      <a:noFill/>
+                    </a:ln>
+                  </pic:spPr>
+                </pic:pic>
+              </a:graphicData>
+            </a:graphic>
+          </wp:inline>
+        </w:drawing>
+      </w:r>
+    </w:p>
+    <w:p>
+      <w:r>
+        <w:t xml:space="preserve">A graph of </w:t>
+      </w:r>
+      <w:r>
+        <w:t>average number of retweets</w:t>
+      </w:r>
+      <w:r>
+        <w:t xml:space="preserve"> relative to the buzzwords identified is presented below.</w:t>
+      </w:r>
+    </w:p>
+    <w:p>
+      <w:pPr>
+        <w:spacing w:after="0" w:line="240" w:lineRule="auto"/>
+        <w:jc w:val="center"/>
+        <w:rPr>
+          <w:rFonts w:ascii="Times New Roman" w:eastAsia="Times New Roman" w:hAnsi="Times New Roman" w:cs="Times New Roman"/>
+          <w:sz w:val="24"/>
+          <w:szCs w:val="24"/>
+        </w:rPr>
+      </w:pPr>
+      <w:r>
+        <w:rPr>
+          <w:noProof/>
+        </w:rPr>
+        <w:drawing>
+          <wp:inline distT="0" distB="0" distL="0" distR="0" wp14:anchorId="6400D2AE" wp14:editId="25A7DE42">
+            <wp:extent cx="3684270" cy="3317240"/>
+            <wp:effectExtent l="0" t="0" r="0" b="0"/>
+            <wp:docPr id="14" name="Picture 14" descr="A screenshot of a cell phone&#10;&#10;Description automatically generated"/>
+            <wp:cNvGraphicFramePr>
+              <a:graphicFrameLocks xmlns:a="http://schemas.openxmlformats.org/drawingml/2006/main" noChangeAspect="1"/>
+            </wp:cNvGraphicFramePr>
+            <a:graphic xmlns:a="http://schemas.openxmlformats.org/drawingml/2006/main">
+              <a:graphicData uri="http://schemas.openxmlformats.org/drawingml/2006/picture">
+                <pic:pic xmlns:pic="http://schemas.openxmlformats.org/drawingml/2006/picture">
+                  <pic:nvPicPr>
+                    <pic:cNvPr id="14" name="Picture 14" descr="A screenshot of a cell phone&#10;&#10;Description automatically generated"/>
+                    <pic:cNvPicPr>
+                      <a:picLocks noChangeAspect="1" noChangeArrowheads="1"/>
+                    </pic:cNvPicPr>
+                  </pic:nvPicPr>
+                  <pic:blipFill>
+                    <a:blip r:embed="rId21">
+                      <a:extLst>
+                        <a:ext uri="{28A0092B-C50C-407E-A947-70E740481C1C}">
+                          <a14:useLocalDpi xmlns:a14="http://schemas.microsoft.com/office/drawing/2010/main" val="0"/>
+                        </a:ext>
+                      </a:extLst>
+                    </a:blip>
+                    <a:srcRect/>
+                    <a:stretch>
+                      <a:fillRect/>
+                    </a:stretch>
+                  </pic:blipFill>
+                  <pic:spPr bwMode="auto">
+                    <a:xfrm>
+                      <a:off x="0" y="0"/>
+                      <a:ext cx="3684270" cy="3317240"/>
+                    </a:xfrm>
+                    <a:prstGeom prst="rect">
+                      <a:avLst/>
+                    </a:prstGeom>
+                    <a:noFill/>
+                    <a:ln>
+                      <a:noFill/>
+                    </a:ln>
+                  </pic:spPr>
+                </pic:pic>
+              </a:graphicData>
+            </a:graphic>
+          </wp:inline>
+        </w:drawing>
+      </w:r>
+    </w:p>
+    <w:p/>
     <w:p/>
     <w:p>
       <w:pPr>
@@ -2404,6 +3008,7 @@
         <w:jc w:val="center"/>
       </w:pPr>
       <w:r>
+        <w:lastRenderedPageBreak/>
         <w:t>Description/Interpretation of Visualizations</w:t>
       </w:r>
     </w:p>
@@ -2473,6 +3078,46 @@
           <w:highlight w:val="yellow"/>
         </w:rPr>
         <w:t xml:space="preserve"> appreciated.</w:t>
+      </w:r>
+      <w:r>
+        <w:t xml:space="preserve"> </w:t>
+      </w:r>
+      <w:r>
+        <w:rPr>
+          <w:highlight w:val="green"/>
+        </w:rPr>
+        <w:t xml:space="preserve">The data distribution is just text data so there really isn’t a distribution other than standard vocabulary. But I would say the word clouds help us understand to some extent. We removed the </w:t>
+      </w:r>
+      <w:proofErr w:type="spellStart"/>
+      <w:r>
+        <w:rPr>
+          <w:highlight w:val="green"/>
+        </w:rPr>
+        <w:t>stopwords</w:t>
+      </w:r>
+      <w:proofErr w:type="spellEnd"/>
+      <w:r>
+        <w:rPr>
+          <w:highlight w:val="green"/>
+        </w:rPr>
+        <w:t xml:space="preserve"> prior to that but if we didn’t, we would see tons of those. The </w:t>
+      </w:r>
+      <w:proofErr w:type="spellStart"/>
+      <w:r>
+        <w:rPr>
+          <w:highlight w:val="green"/>
+        </w:rPr>
+        <w:t>wordclouds</w:t>
+      </w:r>
+      <w:proofErr w:type="spellEnd"/>
+      <w:r>
+        <w:rPr>
+          <w:highlight w:val="green"/>
+        </w:rPr>
+        <w:t xml:space="preserve"> help us get a feel for the sentiment of the tweets on a high level.</w:t>
+      </w:r>
+      <w:r>
+        <w:t xml:space="preserve"> -Sawyer</w:t>
       </w:r>
     </w:p>
     <w:p/>
@@ -2885,7 +3530,7 @@
         <w:ind w:left="2160" w:hanging="180"/>
       </w:pPr>
     </w:lvl>
-    <w:lvl w:ilvl="3" w:tplc="0409000F" w:tentative="1">
+    <w:lvl w:ilvl="3" w:tplc="0409000F">
       <w:start w:val="1"/>
       <w:numFmt w:val="decimal"/>
       <w:lvlText w:val="%4."/>
@@ -2894,7 +3539,7 @@
         <w:ind w:left="2880" w:hanging="360"/>
       </w:pPr>
     </w:lvl>
-    <w:lvl w:ilvl="4" w:tplc="04090019" w:tentative="1">
+    <w:lvl w:ilvl="4" w:tplc="04090019">
       <w:start w:val="1"/>
       <w:numFmt w:val="lowerLetter"/>
       <w:lvlText w:val="%5."/>

</xml_diff>